<commit_message>
Frontend - Exportar Excel de todas as listagens
</commit_message>
<xml_diff>
--- a/projetoConclusaoPos/projeto.docx
+++ b/projetoConclusaoPos/projeto.docx
@@ -2495,8 +2495,6 @@
       <w:r>
         <w:t>lst_</w:t>
       </w:r>
-      <w:bookmarkStart w:id="0" w:name="_GoBack"/>
-      <w:bookmarkEnd w:id="0"/>
       <w:r>
         <w:t>doses_vacinas</w:t>
       </w:r>
@@ -3072,12 +3070,342 @@
           <w:b/>
         </w:rPr>
       </w:pPr>
-      <w:r>
+      <w:hyperlink r:id="rId5" w:history="1">
+        <w:r>
+          <w:rPr>
+            <w:rStyle w:val="Hyperlink"/>
+            <w:b/>
+          </w:rPr>
+          <w:t>https://www.codementor.io/@prasadsaya/working-with-arrays-in-mongodb-16s303gkd3</w:t>
+        </w:r>
+      </w:hyperlink>
+    </w:p>
+    <w:p>
+      <w:pPr>
         <w:rPr>
           <w:b/>
         </w:rPr>
-        <w:t>https://www.codementor.io/@prasadsaya/working-with-arrays-in-mongodb-16s303gkd3</w:t>
-      </w:r>
+      </w:pPr>
+    </w:p>
+    <w:p>
+      <w:pPr>
+        <w:rPr>
+          <w:b/>
+        </w:rPr>
+      </w:pPr>
+    </w:p>
+    <w:p>
+      <w:pPr>
+        <w:rPr>
+          <w:b/>
+        </w:rPr>
+      </w:pPr>
+      <w:r>
+        <w:rPr>
+          <w:b/>
+        </w:rPr>
+        <w:lastRenderedPageBreak/>
+        <w:t xml:space="preserve">Business </w:t>
+      </w:r>
+      <w:proofErr w:type="spellStart"/>
+      <w:r>
+        <w:rPr>
+          <w:b/>
+        </w:rPr>
+        <w:t>model</w:t>
+      </w:r>
+      <w:proofErr w:type="spellEnd"/>
+      <w:r>
+        <w:rPr>
+          <w:b/>
+        </w:rPr>
+        <w:t xml:space="preserve"> </w:t>
+      </w:r>
+      <w:proofErr w:type="spellStart"/>
+      <w:r>
+        <w:rPr>
+          <w:b/>
+        </w:rPr>
+        <w:t>canvas</w:t>
+      </w:r>
+      <w:proofErr w:type="spellEnd"/>
+    </w:p>
+    <w:p>
+      <w:pPr>
+        <w:rPr>
+          <w:b/>
+        </w:rPr>
+      </w:pPr>
+      <w:bookmarkStart w:id="0" w:name="_GoBack"/>
+      <w:bookmarkEnd w:id="0"/>
+    </w:p>
+    <w:p>
+      <w:pPr>
+        <w:pStyle w:val="NormalWeb"/>
+        <w:numPr>
+          <w:ilvl w:val="0"/>
+          <w:numId w:val="5"/>
+        </w:numPr>
+        <w:pBdr>
+          <w:top w:val="single" w:sz="2" w:space="0" w:color="D9D9E3"/>
+          <w:left w:val="single" w:sz="2" w:space="5" w:color="D9D9E3"/>
+          <w:bottom w:val="single" w:sz="2" w:space="0" w:color="D9D9E3"/>
+          <w:right w:val="single" w:sz="2" w:space="0" w:color="D9D9E3"/>
+        </w:pBdr>
+        <w:shd w:val="clear" w:color="auto" w:fill="F7F7F8"/>
+        <w:spacing w:before="0" w:beforeAutospacing="0" w:after="0" w:afterAutospacing="0"/>
+        <w:ind w:left="0"/>
+        <w:rPr>
+          <w:rFonts w:ascii="Segoe UI" w:hAnsi="Segoe UI" w:cs="Segoe UI"/>
+          <w:color w:val="374151"/>
+        </w:rPr>
+      </w:pPr>
+      <w:r>
+        <w:rPr>
+          <w:rFonts w:ascii="Segoe UI" w:hAnsi="Segoe UI" w:cs="Segoe UI"/>
+          <w:color w:val="374151"/>
+        </w:rPr>
+        <w:t>Proposta de Valor: Oferecer um software de clínica de vacinação fácil de usar e eficiente, com recursos que permitam a gestão completa do processo de vacinação, desde o agendamento até a administração de doses, além de fornecer informações atualizadas sobre vacinas.</w:t>
+      </w:r>
+    </w:p>
+    <w:p>
+      <w:pPr>
+        <w:pStyle w:val="NormalWeb"/>
+        <w:numPr>
+          <w:ilvl w:val="0"/>
+          <w:numId w:val="5"/>
+        </w:numPr>
+        <w:pBdr>
+          <w:top w:val="single" w:sz="2" w:space="0" w:color="D9D9E3"/>
+          <w:left w:val="single" w:sz="2" w:space="5" w:color="D9D9E3"/>
+          <w:bottom w:val="single" w:sz="2" w:space="0" w:color="D9D9E3"/>
+          <w:right w:val="single" w:sz="2" w:space="0" w:color="D9D9E3"/>
+        </w:pBdr>
+        <w:shd w:val="clear" w:color="auto" w:fill="F7F7F8"/>
+        <w:spacing w:before="0" w:beforeAutospacing="0" w:after="0" w:afterAutospacing="0"/>
+        <w:ind w:left="0"/>
+        <w:rPr>
+          <w:rFonts w:ascii="Segoe UI" w:hAnsi="Segoe UI" w:cs="Segoe UI"/>
+          <w:color w:val="374151"/>
+        </w:rPr>
+      </w:pPr>
+      <w:r>
+        <w:rPr>
+          <w:rFonts w:ascii="Segoe UI" w:hAnsi="Segoe UI" w:cs="Segoe UI"/>
+          <w:color w:val="374151"/>
+        </w:rPr>
+        <w:t>Segmentos de Clientes: Clínicas de vacinação e prestadores de serviços de saúde que buscam melhorar a eficiência de seus processos de vacinação e oferecer um serviço de qualidade aos pacientes.</w:t>
+      </w:r>
+    </w:p>
+    <w:p>
+      <w:pPr>
+        <w:pStyle w:val="NormalWeb"/>
+        <w:numPr>
+          <w:ilvl w:val="0"/>
+          <w:numId w:val="5"/>
+        </w:numPr>
+        <w:pBdr>
+          <w:top w:val="single" w:sz="2" w:space="0" w:color="D9D9E3"/>
+          <w:left w:val="single" w:sz="2" w:space="5" w:color="D9D9E3"/>
+          <w:bottom w:val="single" w:sz="2" w:space="0" w:color="D9D9E3"/>
+          <w:right w:val="single" w:sz="2" w:space="0" w:color="D9D9E3"/>
+        </w:pBdr>
+        <w:shd w:val="clear" w:color="auto" w:fill="F7F7F8"/>
+        <w:spacing w:before="0" w:beforeAutospacing="0" w:after="0" w:afterAutospacing="0"/>
+        <w:ind w:left="0"/>
+        <w:rPr>
+          <w:rFonts w:ascii="Segoe UI" w:hAnsi="Segoe UI" w:cs="Segoe UI"/>
+          <w:color w:val="374151"/>
+        </w:rPr>
+      </w:pPr>
+      <w:r>
+        <w:rPr>
+          <w:rFonts w:ascii="Segoe UI" w:hAnsi="Segoe UI" w:cs="Segoe UI"/>
+          <w:color w:val="374151"/>
+        </w:rPr>
+        <w:t>Canais: Venda direta do software por meio de um site dedicado, demonstrações online do software, e parcerias com clínicas de vacinação e empresas de prestação de serviços de saúde.</w:t>
+      </w:r>
+    </w:p>
+    <w:p>
+      <w:pPr>
+        <w:pStyle w:val="NormalWeb"/>
+        <w:numPr>
+          <w:ilvl w:val="0"/>
+          <w:numId w:val="5"/>
+        </w:numPr>
+        <w:pBdr>
+          <w:top w:val="single" w:sz="2" w:space="0" w:color="D9D9E3"/>
+          <w:left w:val="single" w:sz="2" w:space="5" w:color="D9D9E3"/>
+          <w:bottom w:val="single" w:sz="2" w:space="0" w:color="D9D9E3"/>
+          <w:right w:val="single" w:sz="2" w:space="0" w:color="D9D9E3"/>
+        </w:pBdr>
+        <w:shd w:val="clear" w:color="auto" w:fill="F7F7F8"/>
+        <w:spacing w:before="0" w:beforeAutospacing="0" w:after="0" w:afterAutospacing="0"/>
+        <w:ind w:left="0"/>
+        <w:rPr>
+          <w:rFonts w:ascii="Segoe UI" w:hAnsi="Segoe UI" w:cs="Segoe UI"/>
+          <w:color w:val="374151"/>
+        </w:rPr>
+      </w:pPr>
+      <w:r>
+        <w:rPr>
+          <w:rFonts w:ascii="Segoe UI" w:hAnsi="Segoe UI" w:cs="Segoe UI"/>
+          <w:color w:val="374151"/>
+        </w:rPr>
+        <w:t>Relacionamento com Clientes: Oferecer suporte técnico e atendimento ao cliente de qualidade, além de garantir a segurança e a confidencialidade das informações dos clientes.</w:t>
+      </w:r>
+    </w:p>
+    <w:p>
+      <w:pPr>
+        <w:pStyle w:val="NormalWeb"/>
+        <w:numPr>
+          <w:ilvl w:val="0"/>
+          <w:numId w:val="5"/>
+        </w:numPr>
+        <w:pBdr>
+          <w:top w:val="single" w:sz="2" w:space="0" w:color="D9D9E3"/>
+          <w:left w:val="single" w:sz="2" w:space="5" w:color="D9D9E3"/>
+          <w:bottom w:val="single" w:sz="2" w:space="0" w:color="D9D9E3"/>
+          <w:right w:val="single" w:sz="2" w:space="0" w:color="D9D9E3"/>
+        </w:pBdr>
+        <w:shd w:val="clear" w:color="auto" w:fill="F7F7F8"/>
+        <w:spacing w:before="0" w:beforeAutospacing="0" w:after="0" w:afterAutospacing="0"/>
+        <w:ind w:left="0"/>
+        <w:rPr>
+          <w:rFonts w:ascii="Segoe UI" w:hAnsi="Segoe UI" w:cs="Segoe UI"/>
+          <w:color w:val="374151"/>
+        </w:rPr>
+      </w:pPr>
+      <w:r>
+        <w:rPr>
+          <w:rFonts w:ascii="Segoe UI" w:hAnsi="Segoe UI" w:cs="Segoe UI"/>
+          <w:color w:val="374151"/>
+        </w:rPr>
+        <w:t>Receita: Cobrar uma taxa mensal ou anual pelo uso do software, além de oferecer serviços de treinamento e suporte técnico por uma taxa adicional.</w:t>
+      </w:r>
+    </w:p>
+    <w:p>
+      <w:pPr>
+        <w:pStyle w:val="NormalWeb"/>
+        <w:numPr>
+          <w:ilvl w:val="0"/>
+          <w:numId w:val="5"/>
+        </w:numPr>
+        <w:pBdr>
+          <w:top w:val="single" w:sz="2" w:space="0" w:color="D9D9E3"/>
+          <w:left w:val="single" w:sz="2" w:space="5" w:color="D9D9E3"/>
+          <w:bottom w:val="single" w:sz="2" w:space="0" w:color="D9D9E3"/>
+          <w:right w:val="single" w:sz="2" w:space="0" w:color="D9D9E3"/>
+        </w:pBdr>
+        <w:shd w:val="clear" w:color="auto" w:fill="F7F7F8"/>
+        <w:spacing w:before="0" w:beforeAutospacing="0" w:after="0" w:afterAutospacing="0"/>
+        <w:ind w:left="0"/>
+        <w:rPr>
+          <w:rFonts w:ascii="Segoe UI" w:hAnsi="Segoe UI" w:cs="Segoe UI"/>
+          <w:color w:val="374151"/>
+        </w:rPr>
+      </w:pPr>
+      <w:r>
+        <w:rPr>
+          <w:rFonts w:ascii="Segoe UI" w:hAnsi="Segoe UI" w:cs="Segoe UI"/>
+          <w:color w:val="374151"/>
+        </w:rPr>
+        <w:t>Recursos Principais: Equipe de desenvolvimento de software experiente, servidor de armazenamento de dados seguro, e infraestrutura de suporte técnico.</w:t>
+      </w:r>
+    </w:p>
+    <w:p>
+      <w:pPr>
+        <w:pStyle w:val="NormalWeb"/>
+        <w:numPr>
+          <w:ilvl w:val="0"/>
+          <w:numId w:val="5"/>
+        </w:numPr>
+        <w:pBdr>
+          <w:top w:val="single" w:sz="2" w:space="0" w:color="D9D9E3"/>
+          <w:left w:val="single" w:sz="2" w:space="5" w:color="D9D9E3"/>
+          <w:bottom w:val="single" w:sz="2" w:space="0" w:color="D9D9E3"/>
+          <w:right w:val="single" w:sz="2" w:space="0" w:color="D9D9E3"/>
+        </w:pBdr>
+        <w:shd w:val="clear" w:color="auto" w:fill="F7F7F8"/>
+        <w:spacing w:before="0" w:beforeAutospacing="0" w:after="0" w:afterAutospacing="0"/>
+        <w:ind w:left="0"/>
+        <w:rPr>
+          <w:rFonts w:ascii="Segoe UI" w:hAnsi="Segoe UI" w:cs="Segoe UI"/>
+          <w:color w:val="374151"/>
+        </w:rPr>
+      </w:pPr>
+      <w:r>
+        <w:rPr>
+          <w:rFonts w:ascii="Segoe UI" w:hAnsi="Segoe UI" w:cs="Segoe UI"/>
+          <w:color w:val="374151"/>
+        </w:rPr>
+        <w:t>Atividades Principais: Desenvolvimento e manutenção contínuos do software, suporte técnico e atendimento ao cliente, e atualização constante do software com informações sobre vacinas e requisitos regulatórios.</w:t>
+      </w:r>
+    </w:p>
+    <w:p>
+      <w:pPr>
+        <w:pStyle w:val="NormalWeb"/>
+        <w:numPr>
+          <w:ilvl w:val="0"/>
+          <w:numId w:val="5"/>
+        </w:numPr>
+        <w:pBdr>
+          <w:top w:val="single" w:sz="2" w:space="0" w:color="D9D9E3"/>
+          <w:left w:val="single" w:sz="2" w:space="5" w:color="D9D9E3"/>
+          <w:bottom w:val="single" w:sz="2" w:space="0" w:color="D9D9E3"/>
+          <w:right w:val="single" w:sz="2" w:space="0" w:color="D9D9E3"/>
+        </w:pBdr>
+        <w:shd w:val="clear" w:color="auto" w:fill="F7F7F8"/>
+        <w:spacing w:before="0" w:beforeAutospacing="0" w:after="0" w:afterAutospacing="0"/>
+        <w:ind w:left="0"/>
+        <w:rPr>
+          <w:rFonts w:ascii="Segoe UI" w:hAnsi="Segoe UI" w:cs="Segoe UI"/>
+          <w:color w:val="374151"/>
+        </w:rPr>
+      </w:pPr>
+      <w:r>
+        <w:rPr>
+          <w:rFonts w:ascii="Segoe UI" w:hAnsi="Segoe UI" w:cs="Segoe UI"/>
+          <w:color w:val="374151"/>
+        </w:rPr>
+        <w:t>Parcerias Principais: Parcerias com clínicas de vacinação, prestadores de serviços de saúde e empresas de tecnologia para expandir o alcance do software e melhorar sua eficácia.</w:t>
+      </w:r>
+    </w:p>
+    <w:p>
+      <w:pPr>
+        <w:pStyle w:val="NormalWeb"/>
+        <w:numPr>
+          <w:ilvl w:val="0"/>
+          <w:numId w:val="5"/>
+        </w:numPr>
+        <w:pBdr>
+          <w:top w:val="single" w:sz="2" w:space="0" w:color="D9D9E3"/>
+          <w:left w:val="single" w:sz="2" w:space="5" w:color="D9D9E3"/>
+          <w:bottom w:val="single" w:sz="2" w:space="0" w:color="D9D9E3"/>
+          <w:right w:val="single" w:sz="2" w:space="0" w:color="D9D9E3"/>
+        </w:pBdr>
+        <w:shd w:val="clear" w:color="auto" w:fill="F7F7F8"/>
+        <w:spacing w:before="0" w:beforeAutospacing="0" w:after="0" w:afterAutospacing="0"/>
+        <w:ind w:left="0"/>
+        <w:rPr>
+          <w:rFonts w:ascii="Segoe UI" w:hAnsi="Segoe UI" w:cs="Segoe UI"/>
+          <w:color w:val="374151"/>
+        </w:rPr>
+      </w:pPr>
+      <w:r>
+        <w:rPr>
+          <w:rFonts w:ascii="Segoe UI" w:hAnsi="Segoe UI" w:cs="Segoe UI"/>
+          <w:color w:val="374151"/>
+        </w:rPr>
+        <w:t>Custos Principais: Custos de desenvolvimento e manutenção contínuos do software, custos de infraestrutura de armazenamento de dados, salários da equipe de suporte técnico e custos de marketing e publicidade.</w:t>
+      </w:r>
+    </w:p>
+    <w:p>
+      <w:pPr>
+        <w:rPr>
+          <w:b/>
+        </w:rPr>
+      </w:pPr>
     </w:p>
     <w:sectPr>
       <w:pgSz w:w="16838" w:h="11906" w:orient="landscape"/>
@@ -3267,6 +3595,119 @@
     </w:lvl>
   </w:abstractNum>
   <w:abstractNum w:abstractNumId="2" w15:restartNumberingAfterBreak="0">
+    <w:nsid w:val="471B1378"/>
+    <w:multiLevelType w:val="multilevel"/>
+    <w:tmpl w:val="0C1622DA"/>
+    <w:lvl w:ilvl="0">
+      <w:start w:val="1"/>
+      <w:numFmt w:val="decimal"/>
+      <w:lvlText w:val="%1."/>
+      <w:lvlJc w:val="left"/>
+      <w:pPr>
+        <w:tabs>
+          <w:tab w:val="num" w:pos="720"/>
+        </w:tabs>
+        <w:ind w:left="720" w:hanging="360"/>
+      </w:pPr>
+    </w:lvl>
+    <w:lvl w:ilvl="1" w:tentative="1">
+      <w:start w:val="1"/>
+      <w:numFmt w:val="decimal"/>
+      <w:lvlText w:val="%2."/>
+      <w:lvlJc w:val="left"/>
+      <w:pPr>
+        <w:tabs>
+          <w:tab w:val="num" w:pos="1440"/>
+        </w:tabs>
+        <w:ind w:left="1440" w:hanging="360"/>
+      </w:pPr>
+    </w:lvl>
+    <w:lvl w:ilvl="2" w:tentative="1">
+      <w:start w:val="1"/>
+      <w:numFmt w:val="decimal"/>
+      <w:lvlText w:val="%3."/>
+      <w:lvlJc w:val="left"/>
+      <w:pPr>
+        <w:tabs>
+          <w:tab w:val="num" w:pos="2160"/>
+        </w:tabs>
+        <w:ind w:left="2160" w:hanging="360"/>
+      </w:pPr>
+    </w:lvl>
+    <w:lvl w:ilvl="3" w:tentative="1">
+      <w:start w:val="1"/>
+      <w:numFmt w:val="decimal"/>
+      <w:lvlText w:val="%4."/>
+      <w:lvlJc w:val="left"/>
+      <w:pPr>
+        <w:tabs>
+          <w:tab w:val="num" w:pos="2880"/>
+        </w:tabs>
+        <w:ind w:left="2880" w:hanging="360"/>
+      </w:pPr>
+    </w:lvl>
+    <w:lvl w:ilvl="4" w:tentative="1">
+      <w:start w:val="1"/>
+      <w:numFmt w:val="decimal"/>
+      <w:lvlText w:val="%5."/>
+      <w:lvlJc w:val="left"/>
+      <w:pPr>
+        <w:tabs>
+          <w:tab w:val="num" w:pos="3600"/>
+        </w:tabs>
+        <w:ind w:left="3600" w:hanging="360"/>
+      </w:pPr>
+    </w:lvl>
+    <w:lvl w:ilvl="5" w:tentative="1">
+      <w:start w:val="1"/>
+      <w:numFmt w:val="decimal"/>
+      <w:lvlText w:val="%6."/>
+      <w:lvlJc w:val="left"/>
+      <w:pPr>
+        <w:tabs>
+          <w:tab w:val="num" w:pos="4320"/>
+        </w:tabs>
+        <w:ind w:left="4320" w:hanging="360"/>
+      </w:pPr>
+    </w:lvl>
+    <w:lvl w:ilvl="6" w:tentative="1">
+      <w:start w:val="1"/>
+      <w:numFmt w:val="decimal"/>
+      <w:lvlText w:val="%7."/>
+      <w:lvlJc w:val="left"/>
+      <w:pPr>
+        <w:tabs>
+          <w:tab w:val="num" w:pos="5040"/>
+        </w:tabs>
+        <w:ind w:left="5040" w:hanging="360"/>
+      </w:pPr>
+    </w:lvl>
+    <w:lvl w:ilvl="7" w:tentative="1">
+      <w:start w:val="1"/>
+      <w:numFmt w:val="decimal"/>
+      <w:lvlText w:val="%8."/>
+      <w:lvlJc w:val="left"/>
+      <w:pPr>
+        <w:tabs>
+          <w:tab w:val="num" w:pos="5760"/>
+        </w:tabs>
+        <w:ind w:left="5760" w:hanging="360"/>
+      </w:pPr>
+    </w:lvl>
+    <w:lvl w:ilvl="8" w:tentative="1">
+      <w:start w:val="1"/>
+      <w:numFmt w:val="decimal"/>
+      <w:lvlText w:val="%9."/>
+      <w:lvlJc w:val="left"/>
+      <w:pPr>
+        <w:tabs>
+          <w:tab w:val="num" w:pos="6480"/>
+        </w:tabs>
+        <w:ind w:left="6480" w:hanging="360"/>
+      </w:pPr>
+    </w:lvl>
+  </w:abstractNum>
+  <w:abstractNum w:abstractNumId="3" w15:restartNumberingAfterBreak="0">
     <w:nsid w:val="579072B6"/>
     <w:multiLevelType w:val="hybridMultilevel"/>
     <w:tmpl w:val="F522A990"/>
@@ -3379,7 +3820,7 @@
       </w:rPr>
     </w:lvl>
   </w:abstractNum>
-  <w:abstractNum w:abstractNumId="3" w15:restartNumberingAfterBreak="0">
+  <w:abstractNum w:abstractNumId="4" w15:restartNumberingAfterBreak="0">
     <w:nsid w:val="677E28FD"/>
     <w:multiLevelType w:val="hybridMultilevel"/>
     <w:tmpl w:val="6B5066C8"/>
@@ -3496,13 +3937,16 @@
     <w:abstractNumId w:val="0"/>
   </w:num>
   <w:num w:numId="2">
-    <w:abstractNumId w:val="3"/>
+    <w:abstractNumId w:val="4"/>
   </w:num>
   <w:num w:numId="3">
-    <w:abstractNumId w:val="2"/>
+    <w:abstractNumId w:val="3"/>
   </w:num>
   <w:num w:numId="4">
     <w:abstractNumId w:val="1"/>
+  </w:num>
+  <w:num w:numId="5">
+    <w:abstractNumId w:val="2"/>
   </w:num>
 </w:numbering>
 </file>
@@ -4046,6 +4490,46 @@
       <w:szCs w:val="26"/>
     </w:rPr>
   </w:style>
+  <w:style w:type="character" w:styleId="Hyperlink">
+    <w:name w:val="Hyperlink"/>
+    <w:basedOn w:val="Fontepargpadro"/>
+    <w:uiPriority w:val="99"/>
+    <w:unhideWhenUsed/>
+    <w:rsid w:val="0023210C"/>
+    <w:rPr>
+      <w:color w:val="0563C1" w:themeColor="hyperlink"/>
+      <w:u w:val="single"/>
+    </w:rPr>
+  </w:style>
+  <w:style w:type="character" w:styleId="MenoPendente">
+    <w:name w:val="Unresolved Mention"/>
+    <w:basedOn w:val="Fontepargpadro"/>
+    <w:uiPriority w:val="99"/>
+    <w:semiHidden/>
+    <w:unhideWhenUsed/>
+    <w:rsid w:val="0023210C"/>
+    <w:rPr>
+      <w:color w:val="808080"/>
+      <w:shd w:val="clear" w:color="auto" w:fill="E6E6E6"/>
+    </w:rPr>
+  </w:style>
+  <w:style w:type="paragraph" w:styleId="NormalWeb">
+    <w:name w:val="Normal (Web)"/>
+    <w:basedOn w:val="Normal"/>
+    <w:uiPriority w:val="99"/>
+    <w:semiHidden/>
+    <w:unhideWhenUsed/>
+    <w:rsid w:val="0023210C"/>
+    <w:pPr>
+      <w:spacing w:before="100" w:beforeAutospacing="1" w:after="100" w:afterAutospacing="1" w:line="240" w:lineRule="auto"/>
+    </w:pPr>
+    <w:rPr>
+      <w:rFonts w:ascii="Times New Roman" w:eastAsia="Times New Roman" w:hAnsi="Times New Roman" w:cs="Times New Roman"/>
+      <w:sz w:val="24"/>
+      <w:szCs w:val="24"/>
+      <w:lang w:eastAsia="pt-BR"/>
+    </w:rPr>
+  </w:style>
 </w:styles>
 </file>
 

</xml_diff>

<commit_message>
Documentacao - Atualizacao ate a parte de requsitos
</commit_message>
<xml_diff>
--- a/projetoConclusaoPos/projeto.docx
+++ b/projetoConclusaoPos/projeto.docx
@@ -2068,6 +2068,14 @@
           <w:b/>
         </w:rPr>
       </w:pPr>
+      <w:r>
+        <w:rPr>
+          <w:b/>
+        </w:rPr>
+        <w:t>Se</w:t>
+      </w:r>
+      <w:bookmarkStart w:id="0" w:name="_GoBack"/>
+      <w:bookmarkEnd w:id="0"/>
     </w:p>
     <w:p>
       <w:pPr>
@@ -3132,12 +3140,373 @@
     </w:p>
     <w:p>
       <w:pPr>
+        <w:numPr>
+          <w:ilvl w:val="0"/>
+          <w:numId w:val="6"/>
+        </w:numPr>
+        <w:pBdr>
+          <w:top w:val="single" w:sz="2" w:space="0" w:color="D9D9E3"/>
+          <w:left w:val="single" w:sz="2" w:space="5" w:color="D9D9E3"/>
+          <w:bottom w:val="single" w:sz="2" w:space="0" w:color="D9D9E3"/>
+          <w:right w:val="single" w:sz="2" w:space="0" w:color="D9D9E3"/>
+        </w:pBdr>
+        <w:shd w:val="clear" w:color="auto" w:fill="F7F7F8"/>
+        <w:spacing w:after="0" w:line="240" w:lineRule="auto"/>
+        <w:ind w:left="0"/>
+        <w:rPr>
+          <w:rFonts w:ascii="Segoe UI" w:eastAsia="Times New Roman" w:hAnsi="Segoe UI" w:cs="Segoe UI"/>
+          <w:color w:val="374151"/>
+          <w:sz w:val="24"/>
+          <w:szCs w:val="24"/>
+          <w:lang w:eastAsia="pt-BR"/>
+        </w:rPr>
+      </w:pPr>
+      <w:r>
+        <w:rPr>
+          <w:rFonts w:ascii="Segoe UI" w:eastAsia="Times New Roman" w:hAnsi="Segoe UI" w:cs="Segoe UI"/>
+          <w:color w:val="374151"/>
+          <w:sz w:val="24"/>
+          <w:szCs w:val="24"/>
+          <w:lang w:eastAsia="pt-BR"/>
+        </w:rPr>
+        <w:t>Proposta de Valor: Oferecer um serviço de vacinação personalizado, com acesso a informações precisas e atualizadas sobre vacinas, e um ambiente seguro e confortável para os clientes.</w:t>
+      </w:r>
+    </w:p>
+    <w:p>
+      <w:pPr>
+        <w:numPr>
+          <w:ilvl w:val="0"/>
+          <w:numId w:val="6"/>
+        </w:numPr>
+        <w:pBdr>
+          <w:top w:val="single" w:sz="2" w:space="0" w:color="D9D9E3"/>
+          <w:left w:val="single" w:sz="2" w:space="5" w:color="D9D9E3"/>
+          <w:bottom w:val="single" w:sz="2" w:space="0" w:color="D9D9E3"/>
+          <w:right w:val="single" w:sz="2" w:space="0" w:color="D9D9E3"/>
+        </w:pBdr>
+        <w:shd w:val="clear" w:color="auto" w:fill="F7F7F8"/>
+        <w:spacing w:after="0" w:line="240" w:lineRule="auto"/>
+        <w:ind w:left="0"/>
+        <w:rPr>
+          <w:rFonts w:ascii="Segoe UI" w:eastAsia="Times New Roman" w:hAnsi="Segoe UI" w:cs="Segoe UI"/>
+          <w:color w:val="374151"/>
+          <w:sz w:val="24"/>
+          <w:szCs w:val="24"/>
+          <w:lang w:eastAsia="pt-BR"/>
+        </w:rPr>
+      </w:pPr>
+      <w:r>
+        <w:rPr>
+          <w:rFonts w:ascii="Segoe UI" w:eastAsia="Times New Roman" w:hAnsi="Segoe UI" w:cs="Segoe UI"/>
+          <w:color w:val="374151"/>
+          <w:sz w:val="24"/>
+          <w:szCs w:val="24"/>
+          <w:lang w:eastAsia="pt-BR"/>
+        </w:rPr>
+        <w:t>Segmentos de Clientes: Indivíduos, famílias e empresas que buscam serviços de vacinação para proteger sua saúde e a saúde de seus funcionários.</w:t>
+      </w:r>
+    </w:p>
+    <w:p>
+      <w:pPr>
+        <w:numPr>
+          <w:ilvl w:val="0"/>
+          <w:numId w:val="6"/>
+        </w:numPr>
+        <w:pBdr>
+          <w:top w:val="single" w:sz="2" w:space="0" w:color="D9D9E3"/>
+          <w:left w:val="single" w:sz="2" w:space="5" w:color="D9D9E3"/>
+          <w:bottom w:val="single" w:sz="2" w:space="0" w:color="D9D9E3"/>
+          <w:right w:val="single" w:sz="2" w:space="0" w:color="D9D9E3"/>
+        </w:pBdr>
+        <w:shd w:val="clear" w:color="auto" w:fill="F7F7F8"/>
+        <w:spacing w:after="0" w:line="240" w:lineRule="auto"/>
+        <w:ind w:left="0"/>
+        <w:rPr>
+          <w:rFonts w:ascii="Segoe UI" w:eastAsia="Times New Roman" w:hAnsi="Segoe UI" w:cs="Segoe UI"/>
+          <w:color w:val="374151"/>
+          <w:sz w:val="24"/>
+          <w:szCs w:val="24"/>
+          <w:lang w:eastAsia="pt-BR"/>
+        </w:rPr>
+      </w:pPr>
+      <w:r>
+        <w:rPr>
+          <w:rFonts w:ascii="Segoe UI" w:eastAsia="Times New Roman" w:hAnsi="Segoe UI" w:cs="Segoe UI"/>
+          <w:color w:val="374151"/>
+          <w:sz w:val="24"/>
+          <w:szCs w:val="24"/>
+          <w:lang w:eastAsia="pt-BR"/>
+        </w:rPr>
+        <w:t>Canais: Clínica de vacinação localizada em uma área de fácil acesso, um site interativo com informações detalhadas sobre vacinas e serviços oferecidos, e uma equipe de atendimento ao cliente disponível para responder a perguntas.</w:t>
+      </w:r>
+    </w:p>
+    <w:p>
+      <w:pPr>
+        <w:numPr>
+          <w:ilvl w:val="0"/>
+          <w:numId w:val="6"/>
+        </w:numPr>
+        <w:pBdr>
+          <w:top w:val="single" w:sz="2" w:space="0" w:color="D9D9E3"/>
+          <w:left w:val="single" w:sz="2" w:space="5" w:color="D9D9E3"/>
+          <w:bottom w:val="single" w:sz="2" w:space="0" w:color="D9D9E3"/>
+          <w:right w:val="single" w:sz="2" w:space="0" w:color="D9D9E3"/>
+        </w:pBdr>
+        <w:shd w:val="clear" w:color="auto" w:fill="F7F7F8"/>
+        <w:spacing w:after="0" w:line="240" w:lineRule="auto"/>
+        <w:ind w:left="0"/>
+        <w:rPr>
+          <w:rFonts w:ascii="Segoe UI" w:eastAsia="Times New Roman" w:hAnsi="Segoe UI" w:cs="Segoe UI"/>
+          <w:color w:val="374151"/>
+          <w:sz w:val="24"/>
+          <w:szCs w:val="24"/>
+          <w:lang w:eastAsia="pt-BR"/>
+        </w:rPr>
+      </w:pPr>
+      <w:r>
+        <w:rPr>
+          <w:rFonts w:ascii="Segoe UI" w:eastAsia="Times New Roman" w:hAnsi="Segoe UI" w:cs="Segoe UI"/>
+          <w:color w:val="374151"/>
+          <w:sz w:val="24"/>
+          <w:szCs w:val="24"/>
+          <w:lang w:eastAsia="pt-BR"/>
+        </w:rPr>
+        <w:t>Relacionamento com Clientes: Oferecer um atendimento personalizado e amigável para garantir que os clientes se sintam confortáveis e confiantes em relação aos serviços oferecidos.</w:t>
+      </w:r>
+    </w:p>
+    <w:p>
+      <w:pPr>
+        <w:numPr>
+          <w:ilvl w:val="0"/>
+          <w:numId w:val="6"/>
+        </w:numPr>
+        <w:pBdr>
+          <w:top w:val="single" w:sz="2" w:space="0" w:color="D9D9E3"/>
+          <w:left w:val="single" w:sz="2" w:space="5" w:color="D9D9E3"/>
+          <w:bottom w:val="single" w:sz="2" w:space="0" w:color="D9D9E3"/>
+          <w:right w:val="single" w:sz="2" w:space="0" w:color="D9D9E3"/>
+        </w:pBdr>
+        <w:shd w:val="clear" w:color="auto" w:fill="F7F7F8"/>
+        <w:spacing w:after="0" w:line="240" w:lineRule="auto"/>
+        <w:ind w:left="0"/>
+        <w:rPr>
+          <w:rFonts w:ascii="Segoe UI" w:eastAsia="Times New Roman" w:hAnsi="Segoe UI" w:cs="Segoe UI"/>
+          <w:color w:val="374151"/>
+          <w:sz w:val="24"/>
+          <w:szCs w:val="24"/>
+          <w:lang w:eastAsia="pt-BR"/>
+        </w:rPr>
+      </w:pPr>
+      <w:r>
+        <w:rPr>
+          <w:rFonts w:ascii="Segoe UI" w:eastAsia="Times New Roman" w:hAnsi="Segoe UI" w:cs="Segoe UI"/>
+          <w:color w:val="374151"/>
+          <w:sz w:val="24"/>
+          <w:szCs w:val="24"/>
+          <w:lang w:eastAsia="pt-BR"/>
+        </w:rPr>
+        <w:t>Receita: Cobrar uma taxa por cada vacina administrada, além de oferecer pacotes de vacinação e programas de fidelidade para clientes frequentes.</w:t>
+      </w:r>
+    </w:p>
+    <w:p>
+      <w:pPr>
+        <w:numPr>
+          <w:ilvl w:val="0"/>
+          <w:numId w:val="6"/>
+        </w:numPr>
+        <w:pBdr>
+          <w:top w:val="single" w:sz="2" w:space="0" w:color="D9D9E3"/>
+          <w:left w:val="single" w:sz="2" w:space="5" w:color="D9D9E3"/>
+          <w:bottom w:val="single" w:sz="2" w:space="0" w:color="D9D9E3"/>
+          <w:right w:val="single" w:sz="2" w:space="0" w:color="D9D9E3"/>
+        </w:pBdr>
+        <w:shd w:val="clear" w:color="auto" w:fill="F7F7F8"/>
+        <w:spacing w:after="0" w:line="240" w:lineRule="auto"/>
+        <w:ind w:left="0"/>
+        <w:rPr>
+          <w:rFonts w:ascii="Segoe UI" w:eastAsia="Times New Roman" w:hAnsi="Segoe UI" w:cs="Segoe UI"/>
+          <w:color w:val="374151"/>
+          <w:sz w:val="24"/>
+          <w:szCs w:val="24"/>
+          <w:lang w:eastAsia="pt-BR"/>
+        </w:rPr>
+      </w:pPr>
+      <w:r>
+        <w:rPr>
+          <w:rFonts w:ascii="Segoe UI" w:eastAsia="Times New Roman" w:hAnsi="Segoe UI" w:cs="Segoe UI"/>
+          <w:color w:val="374151"/>
+          <w:sz w:val="24"/>
+          <w:szCs w:val="24"/>
+          <w:lang w:eastAsia="pt-BR"/>
+        </w:rPr>
+        <w:t>Recursos Principais: Instalações adequadas para armazenamento de vacinas, equipamentos e suprimentos médicos, equipe qualificada e treinada para administrar vacinas e fornecer informações.</w:t>
+      </w:r>
+    </w:p>
+    <w:p>
+      <w:pPr>
+        <w:numPr>
+          <w:ilvl w:val="0"/>
+          <w:numId w:val="6"/>
+        </w:numPr>
+        <w:pBdr>
+          <w:top w:val="single" w:sz="2" w:space="0" w:color="D9D9E3"/>
+          <w:left w:val="single" w:sz="2" w:space="5" w:color="D9D9E3"/>
+          <w:bottom w:val="single" w:sz="2" w:space="0" w:color="D9D9E3"/>
+          <w:right w:val="single" w:sz="2" w:space="0" w:color="D9D9E3"/>
+        </w:pBdr>
+        <w:shd w:val="clear" w:color="auto" w:fill="F7F7F8"/>
+        <w:spacing w:after="0" w:line="240" w:lineRule="auto"/>
+        <w:ind w:left="0"/>
+        <w:rPr>
+          <w:rFonts w:ascii="Segoe UI" w:eastAsia="Times New Roman" w:hAnsi="Segoe UI" w:cs="Segoe UI"/>
+          <w:color w:val="374151"/>
+          <w:sz w:val="24"/>
+          <w:szCs w:val="24"/>
+          <w:lang w:eastAsia="pt-BR"/>
+        </w:rPr>
+      </w:pPr>
+      <w:r>
+        <w:rPr>
+          <w:rFonts w:ascii="Segoe UI" w:eastAsia="Times New Roman" w:hAnsi="Segoe UI" w:cs="Segoe UI"/>
+          <w:color w:val="374151"/>
+          <w:sz w:val="24"/>
+          <w:szCs w:val="24"/>
+          <w:lang w:eastAsia="pt-BR"/>
+        </w:rPr>
+        <w:t xml:space="preserve">Atividades Principais: Administrar vacinas, manter registros precisos e atualizados dos clientes, </w:t>
+      </w:r>
+      <w:proofErr w:type="spellStart"/>
+      <w:r>
+        <w:rPr>
+          <w:rFonts w:ascii="Segoe UI" w:eastAsia="Times New Roman" w:hAnsi="Segoe UI" w:cs="Segoe UI"/>
+          <w:color w:val="374151"/>
+          <w:sz w:val="24"/>
+          <w:szCs w:val="24"/>
+          <w:lang w:eastAsia="pt-BR"/>
+        </w:rPr>
+        <w:t>fornecer</w:t>
+      </w:r>
+      <w:proofErr w:type="spellEnd"/>
+      <w:r>
+        <w:rPr>
+          <w:rFonts w:ascii="Segoe UI" w:eastAsia="Times New Roman" w:hAnsi="Segoe UI" w:cs="Segoe UI"/>
+          <w:color w:val="374151"/>
+          <w:sz w:val="24"/>
+          <w:szCs w:val="24"/>
+          <w:lang w:eastAsia="pt-BR"/>
+        </w:rPr>
+        <w:t xml:space="preserve"> informações sobre vacinas e seus benefícios para a saúde.</w:t>
+      </w:r>
+    </w:p>
+    <w:p>
+      <w:pPr>
+        <w:numPr>
+          <w:ilvl w:val="0"/>
+          <w:numId w:val="6"/>
+        </w:numPr>
+        <w:pBdr>
+          <w:top w:val="single" w:sz="2" w:space="0" w:color="D9D9E3"/>
+          <w:left w:val="single" w:sz="2" w:space="5" w:color="D9D9E3"/>
+          <w:bottom w:val="single" w:sz="2" w:space="0" w:color="D9D9E3"/>
+          <w:right w:val="single" w:sz="2" w:space="0" w:color="D9D9E3"/>
+        </w:pBdr>
+        <w:shd w:val="clear" w:color="auto" w:fill="F7F7F8"/>
+        <w:spacing w:after="0" w:line="240" w:lineRule="auto"/>
+        <w:ind w:left="0"/>
+        <w:rPr>
+          <w:rFonts w:ascii="Segoe UI" w:eastAsia="Times New Roman" w:hAnsi="Segoe UI" w:cs="Segoe UI"/>
+          <w:color w:val="374151"/>
+          <w:sz w:val="24"/>
+          <w:szCs w:val="24"/>
+          <w:lang w:eastAsia="pt-BR"/>
+        </w:rPr>
+      </w:pPr>
+      <w:r>
+        <w:rPr>
+          <w:rFonts w:ascii="Segoe UI" w:eastAsia="Times New Roman" w:hAnsi="Segoe UI" w:cs="Segoe UI"/>
+          <w:color w:val="374151"/>
+          <w:sz w:val="24"/>
+          <w:szCs w:val="24"/>
+          <w:lang w:eastAsia="pt-BR"/>
+        </w:rPr>
+        <w:t>Parcerias Principais: Parcerias com fornecedores de vacinas, empresas de seguro saúde e outras empresas relacionadas à saúde para expandir os serviços oferecidos aos clientes.</w:t>
+      </w:r>
+    </w:p>
+    <w:p>
+      <w:pPr>
+        <w:numPr>
+          <w:ilvl w:val="0"/>
+          <w:numId w:val="6"/>
+        </w:numPr>
+        <w:pBdr>
+          <w:top w:val="single" w:sz="2" w:space="0" w:color="D9D9E3"/>
+          <w:left w:val="single" w:sz="2" w:space="5" w:color="D9D9E3"/>
+          <w:bottom w:val="single" w:sz="2" w:space="0" w:color="D9D9E3"/>
+          <w:right w:val="single" w:sz="2" w:space="0" w:color="D9D9E3"/>
+        </w:pBdr>
+        <w:shd w:val="clear" w:color="auto" w:fill="F7F7F8"/>
+        <w:spacing w:after="0" w:line="240" w:lineRule="auto"/>
+        <w:ind w:left="0"/>
+        <w:rPr>
+          <w:rFonts w:ascii="Segoe UI" w:eastAsia="Times New Roman" w:hAnsi="Segoe UI" w:cs="Segoe UI"/>
+          <w:color w:val="374151"/>
+          <w:sz w:val="24"/>
+          <w:szCs w:val="24"/>
+          <w:lang w:eastAsia="pt-BR"/>
+        </w:rPr>
+      </w:pPr>
+      <w:r>
+        <w:rPr>
+          <w:rFonts w:ascii="Segoe UI" w:eastAsia="Times New Roman" w:hAnsi="Segoe UI" w:cs="Segoe UI"/>
+          <w:color w:val="374151"/>
+          <w:sz w:val="24"/>
+          <w:szCs w:val="24"/>
+          <w:lang w:eastAsia="pt-BR"/>
+        </w:rPr>
+        <w:t>Custos Principais: Custos com aquisição de vacinas, manutenção das instalações e equipamentos, salários da equipe, marketing e publicidade.</w:t>
+      </w:r>
+    </w:p>
+    <w:p>
+      <w:pPr>
         <w:rPr>
           <w:b/>
         </w:rPr>
       </w:pPr>
-      <w:bookmarkStart w:id="0" w:name="_GoBack"/>
-      <w:bookmarkEnd w:id="0"/>
+    </w:p>
+    <w:p>
+      <w:pPr>
+        <w:rPr>
+          <w:b/>
+        </w:rPr>
+      </w:pPr>
+    </w:p>
+    <w:p>
+      <w:pPr>
+        <w:rPr>
+          <w:b/>
+        </w:rPr>
+      </w:pPr>
+    </w:p>
+    <w:p>
+      <w:pPr>
+        <w:rPr>
+          <w:b/>
+        </w:rPr>
+      </w:pPr>
+    </w:p>
+    <w:p>
+      <w:pPr>
+        <w:rPr>
+          <w:b/>
+        </w:rPr>
+      </w:pPr>
+    </w:p>
+    <w:p>
+      <w:pPr>
+        <w:rPr>
+          <w:b/>
+        </w:rPr>
+      </w:pPr>
     </w:p>
     <w:p>
       <w:pPr>
@@ -3595,6 +3964,119 @@
     </w:lvl>
   </w:abstractNum>
   <w:abstractNum w:abstractNumId="2" w15:restartNumberingAfterBreak="0">
+    <w:nsid w:val="3CED1D6C"/>
+    <w:multiLevelType w:val="multilevel"/>
+    <w:tmpl w:val="BF5CAEE2"/>
+    <w:lvl w:ilvl="0">
+      <w:start w:val="1"/>
+      <w:numFmt w:val="decimal"/>
+      <w:lvlText w:val="%1."/>
+      <w:lvlJc w:val="left"/>
+      <w:pPr>
+        <w:tabs>
+          <w:tab w:val="num" w:pos="720"/>
+        </w:tabs>
+        <w:ind w:left="720" w:hanging="360"/>
+      </w:pPr>
+    </w:lvl>
+    <w:lvl w:ilvl="1" w:tentative="1">
+      <w:start w:val="1"/>
+      <w:numFmt w:val="decimal"/>
+      <w:lvlText w:val="%2."/>
+      <w:lvlJc w:val="left"/>
+      <w:pPr>
+        <w:tabs>
+          <w:tab w:val="num" w:pos="1440"/>
+        </w:tabs>
+        <w:ind w:left="1440" w:hanging="360"/>
+      </w:pPr>
+    </w:lvl>
+    <w:lvl w:ilvl="2" w:tentative="1">
+      <w:start w:val="1"/>
+      <w:numFmt w:val="decimal"/>
+      <w:lvlText w:val="%3."/>
+      <w:lvlJc w:val="left"/>
+      <w:pPr>
+        <w:tabs>
+          <w:tab w:val="num" w:pos="2160"/>
+        </w:tabs>
+        <w:ind w:left="2160" w:hanging="360"/>
+      </w:pPr>
+    </w:lvl>
+    <w:lvl w:ilvl="3" w:tentative="1">
+      <w:start w:val="1"/>
+      <w:numFmt w:val="decimal"/>
+      <w:lvlText w:val="%4."/>
+      <w:lvlJc w:val="left"/>
+      <w:pPr>
+        <w:tabs>
+          <w:tab w:val="num" w:pos="2880"/>
+        </w:tabs>
+        <w:ind w:left="2880" w:hanging="360"/>
+      </w:pPr>
+    </w:lvl>
+    <w:lvl w:ilvl="4" w:tentative="1">
+      <w:start w:val="1"/>
+      <w:numFmt w:val="decimal"/>
+      <w:lvlText w:val="%5."/>
+      <w:lvlJc w:val="left"/>
+      <w:pPr>
+        <w:tabs>
+          <w:tab w:val="num" w:pos="3600"/>
+        </w:tabs>
+        <w:ind w:left="3600" w:hanging="360"/>
+      </w:pPr>
+    </w:lvl>
+    <w:lvl w:ilvl="5" w:tentative="1">
+      <w:start w:val="1"/>
+      <w:numFmt w:val="decimal"/>
+      <w:lvlText w:val="%6."/>
+      <w:lvlJc w:val="left"/>
+      <w:pPr>
+        <w:tabs>
+          <w:tab w:val="num" w:pos="4320"/>
+        </w:tabs>
+        <w:ind w:left="4320" w:hanging="360"/>
+      </w:pPr>
+    </w:lvl>
+    <w:lvl w:ilvl="6" w:tentative="1">
+      <w:start w:val="1"/>
+      <w:numFmt w:val="decimal"/>
+      <w:lvlText w:val="%7."/>
+      <w:lvlJc w:val="left"/>
+      <w:pPr>
+        <w:tabs>
+          <w:tab w:val="num" w:pos="5040"/>
+        </w:tabs>
+        <w:ind w:left="5040" w:hanging="360"/>
+      </w:pPr>
+    </w:lvl>
+    <w:lvl w:ilvl="7" w:tentative="1">
+      <w:start w:val="1"/>
+      <w:numFmt w:val="decimal"/>
+      <w:lvlText w:val="%8."/>
+      <w:lvlJc w:val="left"/>
+      <w:pPr>
+        <w:tabs>
+          <w:tab w:val="num" w:pos="5760"/>
+        </w:tabs>
+        <w:ind w:left="5760" w:hanging="360"/>
+      </w:pPr>
+    </w:lvl>
+    <w:lvl w:ilvl="8" w:tentative="1">
+      <w:start w:val="1"/>
+      <w:numFmt w:val="decimal"/>
+      <w:lvlText w:val="%9."/>
+      <w:lvlJc w:val="left"/>
+      <w:pPr>
+        <w:tabs>
+          <w:tab w:val="num" w:pos="6480"/>
+        </w:tabs>
+        <w:ind w:left="6480" w:hanging="360"/>
+      </w:pPr>
+    </w:lvl>
+  </w:abstractNum>
+  <w:abstractNum w:abstractNumId="3" w15:restartNumberingAfterBreak="0">
     <w:nsid w:val="471B1378"/>
     <w:multiLevelType w:val="multilevel"/>
     <w:tmpl w:val="0C1622DA"/>
@@ -3707,7 +4189,7 @@
       </w:pPr>
     </w:lvl>
   </w:abstractNum>
-  <w:abstractNum w:abstractNumId="3" w15:restartNumberingAfterBreak="0">
+  <w:abstractNum w:abstractNumId="4" w15:restartNumberingAfterBreak="0">
     <w:nsid w:val="579072B6"/>
     <w:multiLevelType w:val="hybridMultilevel"/>
     <w:tmpl w:val="F522A990"/>
@@ -3820,7 +4302,7 @@
       </w:rPr>
     </w:lvl>
   </w:abstractNum>
-  <w:abstractNum w:abstractNumId="4" w15:restartNumberingAfterBreak="0">
+  <w:abstractNum w:abstractNumId="5" w15:restartNumberingAfterBreak="0">
     <w:nsid w:val="677E28FD"/>
     <w:multiLevelType w:val="hybridMultilevel"/>
     <w:tmpl w:val="6B5066C8"/>
@@ -3937,15 +4419,18 @@
     <w:abstractNumId w:val="0"/>
   </w:num>
   <w:num w:numId="2">
-    <w:abstractNumId w:val="4"/>
+    <w:abstractNumId w:val="5"/>
   </w:num>
   <w:num w:numId="3">
-    <w:abstractNumId w:val="3"/>
+    <w:abstractNumId w:val="4"/>
   </w:num>
   <w:num w:numId="4">
     <w:abstractNumId w:val="1"/>
   </w:num>
   <w:num w:numId="5">
+    <w:abstractNumId w:val="3"/>
+  </w:num>
+  <w:num w:numId="6">
     <w:abstractNumId w:val="2"/>
   </w:num>
 </w:numbering>

</xml_diff>